<commit_message>
Mozilla and IE bug resolved
</commit_message>
<xml_diff>
--- a/LBJ-Case Study-2.docx
+++ b/LBJ-Case Study-2.docx
@@ -15261,8 +15261,6 @@
         </w:rPr>
         <w:t xml:space="preserve"> %}</w:t>
       </w:r>
-      <w:bookmarkStart w:id="0" w:name="_GoBack"/>
-      <w:bookmarkEnd w:id="0"/>
     </w:p>
     <w:p>
       <w:pPr>
@@ -23047,6 +23045,7 @@
           <w:lang w:val="en-IN"/>
         </w:rPr>
       </w:pPr>
+      <w:bookmarkStart w:id="0" w:name="_GoBack"/>
       <w:r>
         <w:rPr>
           <w:rFonts w:ascii="Times New Roman" w:hAnsi="Times New Roman" w:cs="Times New Roman"/>
@@ -23095,6 +23094,7 @@
           </wp:inline>
         </w:drawing>
       </w:r>
+      <w:bookmarkEnd w:id="0"/>
     </w:p>
     <w:p>
       <w:pPr>

</xml_diff>